<commit_message>
added diagrams to documentation
</commit_message>
<xml_diff>
--- a/Documentation/Documentation-uek-223.docx
+++ b/Documentation/Documentation-uek-223.docx
@@ -295,7 +295,7 @@
       <w:r>
         <w:fldChar w:fldCharType="separate"/>
       </w:r>
-      <w:hyperlink w:anchor="_Toc87601010" w:history="1">
+      <w:hyperlink w:anchor="_Toc87601689" w:history="1">
         <w:r>
           <w:rPr>
             <w:rStyle w:val="Hyperlink"/>
@@ -318,7 +318,7 @@
           <w:rPr>
             <w:webHidden/>
           </w:rPr>
-          <w:instrText xml:space="preserve"> PAGEREF _Toc87601010 \h </w:instrText>
+          <w:instrText xml:space="preserve"> PAGEREF _Toc87601689 \h </w:instrText>
         </w:r>
         <w:r>
           <w:rPr>
@@ -353,7 +353,7 @@
           <w:sz w:val="22"/>
         </w:rPr>
       </w:pPr>
-      <w:hyperlink w:anchor="_Toc87601011" w:history="1">
+      <w:hyperlink w:anchor="_Toc87601690" w:history="1">
         <w:r>
           <w:rPr>
             <w:rStyle w:val="Hyperlink"/>
@@ -376,7 +376,7 @@
           <w:rPr>
             <w:webHidden/>
           </w:rPr>
-          <w:instrText xml:space="preserve"> PAGEREF _Toc87601011 \h </w:instrText>
+          <w:instrText xml:space="preserve"> PAGEREF _Toc87601690 \h </w:instrText>
         </w:r>
         <w:r>
           <w:rPr>
@@ -411,7 +411,7 @@
           <w:sz w:val="22"/>
         </w:rPr>
       </w:pPr>
-      <w:hyperlink w:anchor="_Toc87601012" w:history="1">
+      <w:hyperlink w:anchor="_Toc87601691" w:history="1">
         <w:r>
           <w:rPr>
             <w:rStyle w:val="Hyperlink"/>
@@ -434,7 +434,7 @@
           <w:rPr>
             <w:webHidden/>
           </w:rPr>
-          <w:instrText xml:space="preserve"> PAGEREF _Toc87601012 \h </w:instrText>
+          <w:instrText xml:space="preserve"> PAGEREF _Toc87601691 \h </w:instrText>
         </w:r>
         <w:r>
           <w:rPr>
@@ -469,7 +469,7 @@
           <w:sz w:val="22"/>
         </w:rPr>
       </w:pPr>
-      <w:hyperlink w:anchor="_Toc87601013" w:history="1">
+      <w:hyperlink w:anchor="_Toc87601692" w:history="1">
         <w:r>
           <w:rPr>
             <w:rStyle w:val="Hyperlink"/>
@@ -505,7 +505,7 @@
           <w:rPr>
             <w:webHidden/>
           </w:rPr>
-          <w:instrText xml:space="preserve"> PAGEREF _Toc87601013 \h </w:instrText>
+          <w:instrText xml:space="preserve"> PAGEREF _Toc87601692 \h </w:instrText>
         </w:r>
         <w:r>
           <w:rPr>
@@ -545,7 +545,7 @@
           <w:sz w:val="22"/>
         </w:rPr>
       </w:pPr>
-      <w:hyperlink w:anchor="_Toc87601014" w:history="1">
+      <w:hyperlink w:anchor="_Toc87601693" w:history="1">
         <w:r>
           <w:rPr>
             <w:rStyle w:val="Hyperlink"/>
@@ -589,7 +589,7 @@
             <w:noProof/>
             <w:webHidden/>
           </w:rPr>
-          <w:instrText xml:space="preserve"> PAGEREF _Toc87601014 \h </w:instrText>
+          <w:instrText xml:space="preserve"> PAGEREF _Toc87601693 \h </w:instrText>
         </w:r>
         <w:r>
           <w:rPr>
@@ -633,7 +633,7 @@
           <w:sz w:val="22"/>
         </w:rPr>
       </w:pPr>
-      <w:hyperlink w:anchor="_Toc87601015" w:history="1">
+      <w:hyperlink w:anchor="_Toc87601694" w:history="1">
         <w:r>
           <w:rPr>
             <w:rStyle w:val="Hyperlink"/>
@@ -675,7 +675,7 @@
             <w:noProof/>
             <w:webHidden/>
           </w:rPr>
-          <w:instrText xml:space="preserve"> PAGEREF _Toc87601015 \h </w:instrText>
+          <w:instrText xml:space="preserve"> PAGEREF _Toc87601694 \h </w:instrText>
         </w:r>
         <w:r>
           <w:rPr>
@@ -719,7 +719,7 @@
           <w:sz w:val="22"/>
         </w:rPr>
       </w:pPr>
-      <w:hyperlink w:anchor="_Toc87601016" w:history="1">
+      <w:hyperlink w:anchor="_Toc87601695" w:history="1">
         <w:r>
           <w:rPr>
             <w:rStyle w:val="Hyperlink"/>
@@ -763,7 +763,7 @@
             <w:noProof/>
             <w:webHidden/>
           </w:rPr>
-          <w:instrText xml:space="preserve"> PAGEREF _Toc87601016 \h </w:instrText>
+          <w:instrText xml:space="preserve"> PAGEREF _Toc87601695 \h </w:instrText>
         </w:r>
         <w:r>
           <w:rPr>
@@ -802,7 +802,7 @@
           <w:sz w:val="22"/>
         </w:rPr>
       </w:pPr>
-      <w:hyperlink w:anchor="_Toc87601017" w:history="1">
+      <w:hyperlink w:anchor="_Toc87601696" w:history="1">
         <w:r>
           <w:rPr>
             <w:rStyle w:val="Hyperlink"/>
@@ -838,7 +838,7 @@
           <w:rPr>
             <w:webHidden/>
           </w:rPr>
-          <w:instrText xml:space="preserve"> PAGEREF _Toc87601017 \h </w:instrText>
+          <w:instrText xml:space="preserve"> PAGEREF _Toc87601696 \h </w:instrText>
         </w:r>
         <w:r>
           <w:rPr>
@@ -878,7 +878,7 @@
           <w:sz w:val="22"/>
         </w:rPr>
       </w:pPr>
-      <w:hyperlink w:anchor="_Toc87601018" w:history="1">
+      <w:hyperlink w:anchor="_Toc87601697" w:history="1">
         <w:r>
           <w:rPr>
             <w:rStyle w:val="Hyperlink"/>
@@ -920,7 +920,7 @@
             <w:noProof/>
             <w:webHidden/>
           </w:rPr>
-          <w:instrText xml:space="preserve"> PAGEREF _Toc87601018 \h </w:instrText>
+          <w:instrText xml:space="preserve"> PAGEREF _Toc87601697 \h </w:instrText>
         </w:r>
         <w:r>
           <w:rPr>
@@ -964,7 +964,7 @@
           <w:sz w:val="22"/>
         </w:rPr>
       </w:pPr>
-      <w:hyperlink w:anchor="_Toc87601019" w:history="1">
+      <w:hyperlink w:anchor="_Toc87601698" w:history="1">
         <w:r>
           <w:rPr>
             <w:rStyle w:val="Hyperlink"/>
@@ -1006,7 +1006,7 @@
             <w:noProof/>
             <w:webHidden/>
           </w:rPr>
-          <w:instrText xml:space="preserve"> PAGEREF _Toc87601019 \h </w:instrText>
+          <w:instrText xml:space="preserve"> PAGEREF _Toc87601698 \h </w:instrText>
         </w:r>
         <w:r>
           <w:rPr>
@@ -1045,7 +1045,7 @@
           <w:sz w:val="22"/>
         </w:rPr>
       </w:pPr>
-      <w:hyperlink w:anchor="_Toc87601020" w:history="1">
+      <w:hyperlink w:anchor="_Toc87601699" w:history="1">
         <w:r>
           <w:rPr>
             <w:rStyle w:val="Hyperlink"/>
@@ -1081,7 +1081,7 @@
           <w:rPr>
             <w:webHidden/>
           </w:rPr>
-          <w:instrText xml:space="preserve"> PAGEREF _Toc87601020 \h </w:instrText>
+          <w:instrText xml:space="preserve"> PAGEREF _Toc87601699 \h </w:instrText>
         </w:r>
         <w:r>
           <w:rPr>
@@ -1116,7 +1116,7 @@
           <w:sz w:val="22"/>
         </w:rPr>
       </w:pPr>
-      <w:hyperlink w:anchor="_Toc87601021" w:history="1">
+      <w:hyperlink w:anchor="_Toc87601700" w:history="1">
         <w:r>
           <w:rPr>
             <w:rStyle w:val="Hyperlink"/>
@@ -1152,7 +1152,7 @@
           <w:rPr>
             <w:webHidden/>
           </w:rPr>
-          <w:instrText xml:space="preserve"> PAGEREF _Toc87601021 \h </w:instrText>
+          <w:instrText xml:space="preserve"> PAGEREF _Toc87601700 \h </w:instrText>
         </w:r>
         <w:r>
           <w:rPr>
@@ -1173,6 +1173,264 @@
         </w:r>
         <w:r>
           <w:rPr>
+            <w:webHidden/>
+          </w:rPr>
+          <w:fldChar w:fldCharType="end"/>
+        </w:r>
+      </w:hyperlink>
+    </w:p>
+    <w:p>
+      <w:pPr>
+        <w:pStyle w:val="Verzeichnis2"/>
+        <w:tabs>
+          <w:tab w:val="left" w:pos="660"/>
+          <w:tab w:val="right" w:leader="dot" w:pos="9344"/>
+        </w:tabs>
+        <w:rPr>
+          <w:rFonts w:asciiTheme="minorHAnsi" w:hAnsiTheme="minorHAnsi"/>
+          <w:noProof/>
+          <w:sz w:val="22"/>
+        </w:rPr>
+      </w:pPr>
+      <w:hyperlink w:anchor="_Toc87601701" w:history="1">
+        <w:r>
+          <w:rPr>
+            <w:rStyle w:val="Hyperlink"/>
+            <w:noProof/>
+          </w:rPr>
+          <w:t>4.1</w:t>
+        </w:r>
+        <w:r>
+          <w:rPr>
+            <w:rFonts w:asciiTheme="minorHAnsi" w:hAnsiTheme="minorHAnsi"/>
+            <w:noProof/>
+            <w:sz w:val="22"/>
+          </w:rPr>
+          <w:tab/>
+        </w:r>
+        <w:r>
+          <w:rPr>
+            <w:rStyle w:val="Hyperlink"/>
+            <w:noProof/>
+          </w:rPr>
+          <w:t>Use Cases</w:t>
+        </w:r>
+        <w:r>
+          <w:rPr>
+            <w:noProof/>
+            <w:webHidden/>
+          </w:rPr>
+          <w:tab/>
+        </w:r>
+        <w:r>
+          <w:rPr>
+            <w:noProof/>
+            <w:webHidden/>
+          </w:rPr>
+          <w:fldChar w:fldCharType="begin"/>
+        </w:r>
+        <w:r>
+          <w:rPr>
+            <w:noProof/>
+            <w:webHidden/>
+          </w:rPr>
+          <w:instrText xml:space="preserve"> PAGEREF _Toc87601701 \h </w:instrText>
+        </w:r>
+        <w:r>
+          <w:rPr>
+            <w:noProof/>
+            <w:webHidden/>
+          </w:rPr>
+        </w:r>
+        <w:r>
+          <w:rPr>
+            <w:noProof/>
+            <w:webHidden/>
+          </w:rPr>
+          <w:fldChar w:fldCharType="separate"/>
+        </w:r>
+        <w:r>
+          <w:rPr>
+            <w:noProof/>
+            <w:webHidden/>
+          </w:rPr>
+          <w:t>5</w:t>
+        </w:r>
+        <w:r>
+          <w:rPr>
+            <w:noProof/>
+            <w:webHidden/>
+          </w:rPr>
+          <w:fldChar w:fldCharType="end"/>
+        </w:r>
+      </w:hyperlink>
+    </w:p>
+    <w:p>
+      <w:pPr>
+        <w:pStyle w:val="Verzeichnis2"/>
+        <w:tabs>
+          <w:tab w:val="left" w:pos="660"/>
+          <w:tab w:val="right" w:leader="dot" w:pos="9344"/>
+        </w:tabs>
+        <w:rPr>
+          <w:rFonts w:asciiTheme="minorHAnsi" w:hAnsiTheme="minorHAnsi"/>
+          <w:noProof/>
+          <w:sz w:val="22"/>
+        </w:rPr>
+      </w:pPr>
+      <w:hyperlink w:anchor="_Toc87601702" w:history="1">
+        <w:r>
+          <w:rPr>
+            <w:rStyle w:val="Hyperlink"/>
+            <w:noProof/>
+          </w:rPr>
+          <w:t>4.2</w:t>
+        </w:r>
+        <w:r>
+          <w:rPr>
+            <w:rFonts w:asciiTheme="minorHAnsi" w:hAnsiTheme="minorHAnsi"/>
+            <w:noProof/>
+            <w:sz w:val="22"/>
+          </w:rPr>
+          <w:tab/>
+        </w:r>
+        <w:r>
+          <w:rPr>
+            <w:rStyle w:val="Hyperlink"/>
+            <w:noProof/>
+          </w:rPr>
+          <w:t>Domain Model</w:t>
+        </w:r>
+        <w:r>
+          <w:rPr>
+            <w:noProof/>
+            <w:webHidden/>
+          </w:rPr>
+          <w:tab/>
+        </w:r>
+        <w:r>
+          <w:rPr>
+            <w:noProof/>
+            <w:webHidden/>
+          </w:rPr>
+          <w:fldChar w:fldCharType="begin"/>
+        </w:r>
+        <w:r>
+          <w:rPr>
+            <w:noProof/>
+            <w:webHidden/>
+          </w:rPr>
+          <w:instrText xml:space="preserve"> PAGEREF _Toc87601702 \h </w:instrText>
+        </w:r>
+        <w:r>
+          <w:rPr>
+            <w:noProof/>
+            <w:webHidden/>
+          </w:rPr>
+        </w:r>
+        <w:r>
+          <w:rPr>
+            <w:noProof/>
+            <w:webHidden/>
+          </w:rPr>
+          <w:fldChar w:fldCharType="separate"/>
+        </w:r>
+        <w:r>
+          <w:rPr>
+            <w:noProof/>
+            <w:webHidden/>
+          </w:rPr>
+          <w:t>5</w:t>
+        </w:r>
+        <w:r>
+          <w:rPr>
+            <w:noProof/>
+            <w:webHidden/>
+          </w:rPr>
+          <w:fldChar w:fldCharType="end"/>
+        </w:r>
+      </w:hyperlink>
+    </w:p>
+    <w:p>
+      <w:pPr>
+        <w:pStyle w:val="Verzeichnis2"/>
+        <w:tabs>
+          <w:tab w:val="left" w:pos="660"/>
+          <w:tab w:val="right" w:leader="dot" w:pos="9344"/>
+        </w:tabs>
+        <w:rPr>
+          <w:rFonts w:asciiTheme="minorHAnsi" w:hAnsiTheme="minorHAnsi"/>
+          <w:noProof/>
+          <w:sz w:val="22"/>
+        </w:rPr>
+      </w:pPr>
+      <w:hyperlink w:anchor="_Toc87601703" w:history="1">
+        <w:r>
+          <w:rPr>
+            <w:rStyle w:val="Hyperlink"/>
+            <w:noProof/>
+          </w:rPr>
+          <w:t>4.3</w:t>
+        </w:r>
+        <w:r>
+          <w:rPr>
+            <w:rFonts w:asciiTheme="minorHAnsi" w:hAnsiTheme="minorHAnsi"/>
+            <w:noProof/>
+            <w:sz w:val="22"/>
+          </w:rPr>
+          <w:tab/>
+        </w:r>
+        <w:r>
+          <w:rPr>
+            <w:rStyle w:val="Hyperlink"/>
+            <w:noProof/>
+          </w:rPr>
+          <w:t>Class Diagram</w:t>
+        </w:r>
+        <w:r>
+          <w:rPr>
+            <w:noProof/>
+            <w:webHidden/>
+          </w:rPr>
+          <w:tab/>
+        </w:r>
+        <w:r>
+          <w:rPr>
+            <w:noProof/>
+            <w:webHidden/>
+          </w:rPr>
+          <w:fldChar w:fldCharType="begin"/>
+        </w:r>
+        <w:r>
+          <w:rPr>
+            <w:noProof/>
+            <w:webHidden/>
+          </w:rPr>
+          <w:instrText xml:space="preserve"> PAGEREF _Toc87601703 \h </w:instrText>
+        </w:r>
+        <w:r>
+          <w:rPr>
+            <w:noProof/>
+            <w:webHidden/>
+          </w:rPr>
+        </w:r>
+        <w:r>
+          <w:rPr>
+            <w:noProof/>
+            <w:webHidden/>
+          </w:rPr>
+          <w:fldChar w:fldCharType="separate"/>
+        </w:r>
+        <w:r>
+          <w:rPr>
+            <w:noProof/>
+            <w:webHidden/>
+          </w:rPr>
+          <w:t>5</w:t>
+        </w:r>
+        <w:r>
+          <w:rPr>
+            <w:noProof/>
             <w:webHidden/>
           </w:rPr>
           <w:fldChar w:fldCharType="end"/>
@@ -1187,7 +1445,7 @@
           <w:sz w:val="22"/>
         </w:rPr>
       </w:pPr>
-      <w:hyperlink w:anchor="_Toc87601022" w:history="1">
+      <w:hyperlink w:anchor="_Toc87601704" w:history="1">
         <w:r>
           <w:rPr>
             <w:rStyle w:val="Hyperlink"/>
@@ -1223,7 +1481,7 @@
           <w:rPr>
             <w:webHidden/>
           </w:rPr>
-          <w:instrText xml:space="preserve"> PAGEREF _Toc87601022 \h </w:instrText>
+          <w:instrText xml:space="preserve"> PAGEREF _Toc87601704 \h </w:instrText>
         </w:r>
         <w:r>
           <w:rPr>
@@ -1258,7 +1516,7 @@
           <w:sz w:val="22"/>
         </w:rPr>
       </w:pPr>
-      <w:hyperlink w:anchor="_Toc87601023" w:history="1">
+      <w:hyperlink w:anchor="_Toc87601705" w:history="1">
         <w:r>
           <w:rPr>
             <w:rStyle w:val="Hyperlink"/>
@@ -1294,7 +1552,7 @@
           <w:rPr>
             <w:webHidden/>
           </w:rPr>
-          <w:instrText xml:space="preserve"> PAGEREF _Toc87601023 \h </w:instrText>
+          <w:instrText xml:space="preserve"> PAGEREF _Toc87601705 \h </w:instrText>
         </w:r>
         <w:r>
           <w:rPr>
@@ -1323,12 +1581,83 @@
     </w:p>
     <w:p>
       <w:pPr>
+        <w:pStyle w:val="Verzeichnis1"/>
+        <w:rPr>
+          <w:rFonts w:asciiTheme="minorHAnsi" w:hAnsiTheme="minorHAnsi"/>
+          <w:sz w:val="22"/>
+        </w:rPr>
+      </w:pPr>
+      <w:hyperlink w:anchor="_Toc87601706" w:history="1">
+        <w:r>
+          <w:rPr>
+            <w:rStyle w:val="Hyperlink"/>
+          </w:rPr>
+          <w:t>7</w:t>
+        </w:r>
+        <w:r>
+          <w:rPr>
+            <w:rFonts w:asciiTheme="minorHAnsi" w:hAnsiTheme="minorHAnsi"/>
+            <w:sz w:val="22"/>
+          </w:rPr>
+          <w:tab/>
+        </w:r>
+        <w:r>
+          <w:rPr>
+            <w:rStyle w:val="Hyperlink"/>
+          </w:rPr>
+          <w:t>Tag 4 – 12.11.2021</w:t>
+        </w:r>
+        <w:r>
+          <w:rPr>
+            <w:webHidden/>
+          </w:rPr>
+          <w:tab/>
+        </w:r>
+        <w:r>
+          <w:rPr>
+            <w:webHidden/>
+          </w:rPr>
+          <w:fldChar w:fldCharType="begin"/>
+        </w:r>
+        <w:r>
+          <w:rPr>
+            <w:webHidden/>
+          </w:rPr>
+          <w:instrText xml:space="preserve"> PAGEREF _Toc87601706 \h </w:instrText>
+        </w:r>
+        <w:r>
+          <w:rPr>
+            <w:webHidden/>
+          </w:rPr>
+        </w:r>
+        <w:r>
+          <w:rPr>
+            <w:webHidden/>
+          </w:rPr>
+          <w:fldChar w:fldCharType="separate"/>
+        </w:r>
+        <w:r>
+          <w:rPr>
+            <w:webHidden/>
+          </w:rPr>
+          <w:t>5</w:t>
+        </w:r>
+        <w:r>
+          <w:rPr>
+            <w:webHidden/>
+          </w:rPr>
+          <w:fldChar w:fldCharType="end"/>
+        </w:r>
+      </w:hyperlink>
+    </w:p>
+    <w:p>
+      <w:pPr>
         <w:pStyle w:val="Untertitel"/>
       </w:pPr>
       <w:r>
         <w:fldChar w:fldCharType="end"/>
       </w:r>
-      <w:bookmarkStart w:id="20" w:name="_Toc87601010"/>
+      <w:bookmarkStart w:id="20" w:name="_Toc87601689"/>
       <w:r>
         <w:t>Abbildungsverzeichnis</w:t>
       </w:r>
@@ -1385,7 +1714,7 @@
       <w:pPr>
         <w:pStyle w:val="Untertitel"/>
       </w:pPr>
-      <w:bookmarkStart w:id="21" w:name="_Toc87601011"/>
+      <w:bookmarkStart w:id="21" w:name="_Toc87601690"/>
       <w:r>
         <w:t>Tabellenverzeichnis</w:t>
       </w:r>
@@ -1546,7 +1875,7 @@
       <w:r>
         <w:fldChar w:fldCharType="end"/>
       </w:r>
-      <w:bookmarkStart w:id="22" w:name="_Toc87601012"/>
+      <w:bookmarkStart w:id="22" w:name="_Toc87601691"/>
       <w:r>
         <w:t>Änderungsgeschichte</w:t>
       </w:r>
@@ -1924,7 +2253,7 @@
       </w:pPr>
       <w:bookmarkStart w:id="24" w:name="_Toc303332170"/>
       <w:bookmarkStart w:id="25" w:name="_Toc269125073"/>
-      <w:bookmarkStart w:id="26" w:name="_Toc87601013"/>
+      <w:bookmarkStart w:id="26" w:name="_Toc87601692"/>
       <w:r>
         <w:lastRenderedPageBreak/>
         <w:t>Einleitung</w:t>
@@ -1938,7 +2267,7 @@
           <w:rFonts w:cs="Arial"/>
         </w:rPr>
       </w:pPr>
-      <w:bookmarkStart w:id="27" w:name="_Toc87601014"/>
+      <w:bookmarkStart w:id="27" w:name="_Toc87601693"/>
       <w:r>
         <w:rPr>
           <w:rFonts w:cs="Arial"/>
@@ -1978,7 +2307,7 @@
       <w:pPr>
         <w:pStyle w:val="berschrift2"/>
       </w:pPr>
-      <w:bookmarkStart w:id="29" w:name="_Toc87601015"/>
+      <w:bookmarkStart w:id="29" w:name="_Toc87601694"/>
       <w:r>
         <w:t>Referenzdokumente</w:t>
       </w:r>
@@ -2035,7 +2364,7 @@
         </w:rPr>
       </w:pPr>
       <w:bookmarkStart w:id="31" w:name="_Toc303332173"/>
-      <w:bookmarkStart w:id="32" w:name="_Toc87601016"/>
+      <w:bookmarkStart w:id="32" w:name="_Toc87601695"/>
       <w:bookmarkEnd w:id="30"/>
       <w:r>
         <w:rPr>
@@ -2273,7 +2602,7 @@
       <w:r>
         <w:br w:type="page"/>
       </w:r>
-      <w:bookmarkStart w:id="36" w:name="_Toc87601017"/>
+      <w:bookmarkStart w:id="36" w:name="_Toc87601696"/>
       <w:r>
         <w:lastRenderedPageBreak/>
         <w:t>Hauptauftrag</w:t>
@@ -2282,53 +2611,13 @@
     </w:p>
     <w:p>
       <w:r>
-        <w:t xml:space="preserve">Unser Auftrag war es, eine Multiuser Applikation zu erstellen, nach bestimmten Voraussetzungen. Wir mussten ein Blog Post Model erstellen, welches Informationen von Blogeinträgen enthält. Jeder Eintrag hat einen </w:t>
-      </w:r>
-      <w:proofErr w:type="spellStart"/>
-      <w:r>
-        <w:t>Author</w:t>
-      </w:r>
-      <w:proofErr w:type="spellEnd"/>
-      <w:r>
-        <w:t xml:space="preserve"> oder eine </w:t>
-      </w:r>
-      <w:proofErr w:type="spellStart"/>
-      <w:r>
-        <w:t>Authorin</w:t>
-      </w:r>
-      <w:proofErr w:type="spellEnd"/>
-      <w:r>
-        <w:t>.</w:t>
-      </w:r>
-      <w:r>
-        <w:t xml:space="preserve"> Nur der oder die </w:t>
-      </w:r>
-      <w:proofErr w:type="spellStart"/>
-      <w:r>
-        <w:t>Author</w:t>
-      </w:r>
-      <w:proofErr w:type="spellEnd"/>
-      <w:r>
-        <w:t>/in oder ein Administrator kann den Blogpost bearbeiten oder löschen.</w:t>
-      </w:r>
-      <w:r>
-        <w:t xml:space="preserve"> Wir mussten Endpoints erstellen, um die CRUD Operationen sicherzustellen. Die GET Methode soll </w:t>
-      </w:r>
-      <w:proofErr w:type="spellStart"/>
-      <w:r>
-        <w:t>Pagination</w:t>
-      </w:r>
-      <w:proofErr w:type="spellEnd"/>
-      <w:r>
-        <w:t xml:space="preserve"> und eine </w:t>
-      </w:r>
-      <w:proofErr w:type="spellStart"/>
-      <w:r>
-        <w:t>Sorting</w:t>
-      </w:r>
-      <w:proofErr w:type="spellEnd"/>
-      <w:r>
-        <w:t xml:space="preserve"> Funktion haben. </w:t>
+        <w:t>Unser Auftrag war es, eine Multiuser Applikation zu erstellen, nach bestimmten Voraussetzungen. Wir mussten ein Blog Post Model erstellen, welches Informationen von Blogeinträgen enthält. Jeder Eintrag hat einen Author oder eine Authorin.</w:t>
+      </w:r>
+      <w:r>
+        <w:t xml:space="preserve"> Nur der oder die Author/in oder ein Administrator kann den Blogpost bearbeiten oder löschen.</w:t>
+      </w:r>
+      <w:r>
+        <w:t xml:space="preserve"> Wir mussten Endpoints erstellen, um die CRUD Operationen sicherzustellen. Die GET Methode soll Pagination und eine Sorting Funktion haben. </w:t>
       </w:r>
       <w:r>
         <w:t xml:space="preserve">Auch Unautorisierte Benutzer sollen Blogs lesen können. </w:t>
@@ -2338,7 +2627,7 @@
       <w:pPr>
         <w:pStyle w:val="berschrift2"/>
       </w:pPr>
-      <w:bookmarkStart w:id="37" w:name="_Toc87601018"/>
+      <w:bookmarkStart w:id="37" w:name="_Toc87601697"/>
       <w:r>
         <w:t>Funktionale Anforderungen</w:t>
       </w:r>
@@ -2370,22 +2659,14 @@
     </w:p>
     <w:p>
       <w:r>
-        <w:t xml:space="preserve">Beim Login Versuch sollen die Daten des Users authentifiziert und autorisiert werden mithilfe von Tests. Jeder REST </w:t>
-      </w:r>
-      <w:proofErr w:type="spellStart"/>
-      <w:r>
-        <w:t>Endpoint</w:t>
-      </w:r>
-      <w:proofErr w:type="spellEnd"/>
-      <w:r>
-        <w:t xml:space="preserve"> ist nur durch die entsprechende Autorität erreichbar. </w:t>
+        <w:t xml:space="preserve">Beim Login Versuch sollen die Daten des Users authentifiziert und autorisiert werden mithilfe von Tests. Jeder REST Endpoint ist nur durch die entsprechende Autorität erreichbar. </w:t>
       </w:r>
     </w:p>
     <w:p>
       <w:pPr>
         <w:pStyle w:val="berschrift2"/>
       </w:pPr>
-      <w:bookmarkStart w:id="38" w:name="_Toc87601019"/>
+      <w:bookmarkStart w:id="38" w:name="_Toc87601698"/>
       <w:r>
         <w:t>Nicht funktionale Anforderungen</w:t>
       </w:r>
@@ -2401,46 +2682,20 @@
     </w:p>
     <w:p>
       <w:r>
-        <w:t xml:space="preserve">Die Daten werden in einer </w:t>
-      </w:r>
-      <w:proofErr w:type="spellStart"/>
-      <w:r>
-        <w:t>PostgresSQL</w:t>
-      </w:r>
-      <w:proofErr w:type="spellEnd"/>
-      <w:r>
-        <w:t xml:space="preserve"> Datenbank abgespeichert und das OR Mapping wird mit JPA gemacht. </w:t>
+        <w:t xml:space="preserve">Die Daten werden in einer PostgresSQL Datenbank abgespeichert und das OR Mapping wird mit JPA gemacht. </w:t>
       </w:r>
     </w:p>
     <w:p>
       <w:pPr>
         <w:pStyle w:val="berschrift3"/>
       </w:pPr>
-      <w:proofErr w:type="spellStart"/>
       <w:r>
         <w:t>Testing</w:t>
       </w:r>
-      <w:proofErr w:type="spellEnd"/>
-    </w:p>
-    <w:p>
-      <w:r>
-        <w:t xml:space="preserve">Mindestens ein </w:t>
-      </w:r>
-      <w:proofErr w:type="spellStart"/>
-      <w:r>
-        <w:t>Endpoint</w:t>
-      </w:r>
-      <w:proofErr w:type="spellEnd"/>
-      <w:r>
-        <w:t xml:space="preserve"> wird ausführlich getestet. Dazu gehört die implementierte Funktionalität wird mit </w:t>
-      </w:r>
-      <w:proofErr w:type="spellStart"/>
-      <w:r>
-        <w:t>Component</w:t>
-      </w:r>
-      <w:proofErr w:type="spellEnd"/>
-      <w:r>
-        <w:t xml:space="preserve"> Tests in Postman getestet. Die Endpoints werden mit mehreren Usern </w:t>
+    </w:p>
+    <w:p>
+      <w:r>
+        <w:t xml:space="preserve">Mindestens ein Endpoint wird ausführlich getestet. Dazu gehört die implementierte Funktionalität wird mit Component Tests in Postman getestet. Die Endpoints werden mit mehreren Usern </w:t>
       </w:r>
       <w:r>
         <w:t>welche unterschiedlichen Rollen</w:t>
@@ -2449,15 +2704,7 @@
         <w:t xml:space="preserve"> haben getestet. </w:t>
       </w:r>
       <w:r>
-        <w:t xml:space="preserve">Es wird mindestens ein Erfolgsfall und ein Error Fall </w:t>
-      </w:r>
-      <w:proofErr w:type="spellStart"/>
-      <w:r>
-        <w:t>gestestet</w:t>
-      </w:r>
-      <w:proofErr w:type="spellEnd"/>
-      <w:r>
-        <w:t xml:space="preserve">. Dazu werden Use Cases nach UML Standard geschrieben. </w:t>
+        <w:t xml:space="preserve">Es wird mindestens ein Erfolgsfall und ein Error Fall gestestet. Dazu werden Use Cases nach UML Standard geschrieben. </w:t>
       </w:r>
     </w:p>
     <w:p>
@@ -2502,50 +2749,13 @@
     </w:p>
     <w:p>
       <w:r>
-        <w:t xml:space="preserve">Es wurde ausführlich und verständlich dokumentiert. Zusätzlich ist ein Readme File im </w:t>
-      </w:r>
-      <w:proofErr w:type="spellStart"/>
-      <w:r>
-        <w:t>Github</w:t>
-      </w:r>
-      <w:proofErr w:type="spellEnd"/>
-      <w:r>
-        <w:t xml:space="preserve"> Repository welches die wichtigsten Informationen zum Projekt liefert, sowie eine Setup Anleitung. </w:t>
-      </w:r>
-      <w:r>
-        <w:t xml:space="preserve">Alle Endpoints, welche implementiert wurden, sind beschrieben worden. Ein Domänenmodell, Class </w:t>
-      </w:r>
-      <w:proofErr w:type="spellStart"/>
-      <w:r>
-        <w:t>diagram</w:t>
-      </w:r>
-      <w:proofErr w:type="spellEnd"/>
-      <w:r>
-        <w:t xml:space="preserve">, </w:t>
-      </w:r>
-      <w:proofErr w:type="spellStart"/>
-      <w:r>
-        <w:t>Sequence</w:t>
-      </w:r>
-      <w:proofErr w:type="spellEnd"/>
-      <w:r>
-        <w:t xml:space="preserve"> </w:t>
-      </w:r>
-      <w:proofErr w:type="spellStart"/>
-      <w:r>
-        <w:t>diagram</w:t>
-      </w:r>
-      <w:proofErr w:type="spellEnd"/>
-      <w:r>
-        <w:t xml:space="preserve"> wurden erstellt und </w:t>
-      </w:r>
-      <w:proofErr w:type="spellStart"/>
-      <w:r>
-        <w:t>Usecases</w:t>
-      </w:r>
-      <w:proofErr w:type="spellEnd"/>
-      <w:r>
-        <w:t xml:space="preserve"> wurde für die getesteten Endpoints geschrieben. </w:t>
+        <w:t xml:space="preserve">Es wurde ausführlich und verständlich dokumentiert. Zusätzlich ist ein Readme File im Github Repository welches die wichtigsten Informationen zum Projekt liefert, sowie eine Setup Anleitung. </w:t>
+      </w:r>
+      <w:r>
+        <w:t xml:space="preserve">Alle Endpoints, welche implementiert wurden, sind beschrieben worden. Ein Domänenmodell, Class diagram, Sequence diagram wurden erstellt und </w:t>
+      </w:r>
+      <w:r>
+        <w:t xml:space="preserve">Usecases wurde für die getesteten Endpoints geschrieben. </w:t>
       </w:r>
     </w:p>
     <w:p/>
@@ -2553,7 +2763,7 @@
       <w:pPr>
         <w:pStyle w:val="berschrift1"/>
       </w:pPr>
-      <w:bookmarkStart w:id="39" w:name="_Toc87601020"/>
+      <w:bookmarkStart w:id="39" w:name="_Toc87601699"/>
       <w:r>
         <w:t>Arbeitsaufteilung</w:t>
       </w:r>
@@ -2561,37 +2771,13 @@
     </w:p>
     <w:p>
       <w:r>
-        <w:t xml:space="preserve">Um unsere Arbeit aufzuteilen, haben wir in </w:t>
-      </w:r>
-      <w:proofErr w:type="spellStart"/>
-      <w:r>
-        <w:t>Github</w:t>
-      </w:r>
-      <w:proofErr w:type="spellEnd"/>
-      <w:r>
-        <w:t xml:space="preserve"> die </w:t>
-      </w:r>
-      <w:proofErr w:type="spellStart"/>
-      <w:r>
-        <w:t>Issues</w:t>
-      </w:r>
-      <w:proofErr w:type="spellEnd"/>
-      <w:r>
-        <w:t xml:space="preserve"> Funktion genutzt. Mit dieser konnten wir immer sehen, was noch gemacht werden muss, wer an was arbeitet oder gearbeitet hat und</w:t>
+        <w:t>Um unsere Arbeit aufzuteilen, haben wir in Github die Issues Funktion genutzt. Mit dieser konnten wir immer sehen, was noch gemacht werden muss, wer an was arbeitet oder gearbeitet hat und</w:t>
       </w:r>
       <w:r>
         <w:t xml:space="preserve"> was schon gemacht wurde</w:t>
       </w:r>
       <w:r>
-        <w:t xml:space="preserve"> oder noch </w:t>
-      </w:r>
-      <w:proofErr w:type="spellStart"/>
-      <w:r>
-        <w:t>reviewed</w:t>
-      </w:r>
-      <w:proofErr w:type="spellEnd"/>
-      <w:r>
-        <w:t xml:space="preserve"> werden muss</w:t>
+        <w:t xml:space="preserve"> oder noch reviewed werden muss</w:t>
       </w:r>
       <w:r>
         <w:t>.</w:t>
@@ -2606,7 +2792,7 @@
       <w:pPr>
         <w:pStyle w:val="berschrift1"/>
       </w:pPr>
-      <w:bookmarkStart w:id="40" w:name="_Toc87601021"/>
+      <w:bookmarkStart w:id="40" w:name="_Toc87601700"/>
       <w:r>
         <w:lastRenderedPageBreak/>
         <w:t>Tag 1 – 05.11.2021</w:t>
@@ -2617,9 +2803,11 @@
       <w:pPr>
         <w:pStyle w:val="berschrift2"/>
       </w:pPr>
+      <w:bookmarkStart w:id="41" w:name="_Toc87601701"/>
       <w:r>
         <w:t>Use Cases</w:t>
       </w:r>
+      <w:bookmarkEnd w:id="41"/>
     </w:p>
     <w:tbl>
       <w:tblPr>
@@ -2794,13 +2982,8 @@
           </w:tcPr>
           <w:p>
             <w:r>
-              <w:t xml:space="preserve">Alternative </w:t>
+              <w:t>Alternative Flows</w:t>
             </w:r>
-            <w:proofErr w:type="spellStart"/>
-            <w:r>
-              <w:t>Flows</w:t>
-            </w:r>
-            <w:proofErr w:type="spellEnd"/>
           </w:p>
         </w:tc>
         <w:tc>
@@ -2816,23 +2999,100 @@
       <w:pPr>
         <w:pStyle w:val="berschrift2"/>
       </w:pPr>
+      <w:bookmarkStart w:id="42" w:name="_Toc87601702"/>
       <w:r>
         <w:t>Domain Model</w:t>
       </w:r>
-    </w:p>
-    <w:p/>
+      <w:bookmarkEnd w:id="42"/>
+    </w:p>
+    <w:p>
+      <w:r>
+        <w:drawing>
+          <wp:inline distT="0" distB="0" distL="0" distR="0" wp14:anchorId="1749A8E9" wp14:editId="4B40A5DB">
+            <wp:extent cx="5939790" cy="2963545"/>
+            <wp:effectExtent l="0" t="0" r="3810" b="8255"/>
+            <wp:docPr id="1" name="Grafik 1"/>
+            <wp:cNvGraphicFramePr>
+              <a:graphicFrameLocks xmlns:a="http://schemas.openxmlformats.org/drawingml/2006/main" noChangeAspect="1"/>
+            </wp:cNvGraphicFramePr>
+            <a:graphic xmlns:a="http://schemas.openxmlformats.org/drawingml/2006/main">
+              <a:graphicData uri="http://schemas.openxmlformats.org/drawingml/2006/picture">
+                <pic:pic xmlns:pic="http://schemas.openxmlformats.org/drawingml/2006/picture">
+                  <pic:nvPicPr>
+                    <pic:cNvPr id="1" name=""/>
+                    <pic:cNvPicPr/>
+                  </pic:nvPicPr>
+                  <pic:blipFill>
+                    <a:blip r:embed="rId16"/>
+                    <a:stretch>
+                      <a:fillRect/>
+                    </a:stretch>
+                  </pic:blipFill>
+                  <pic:spPr>
+                    <a:xfrm>
+                      <a:off x="0" y="0"/>
+                      <a:ext cx="5939790" cy="2963545"/>
+                    </a:xfrm>
+                    <a:prstGeom prst="rect">
+                      <a:avLst/>
+                    </a:prstGeom>
+                  </pic:spPr>
+                </pic:pic>
+              </a:graphicData>
+            </a:graphic>
+          </wp:inline>
+        </w:drawing>
+      </w:r>
+    </w:p>
     <w:p>
       <w:pPr>
         <w:pStyle w:val="berschrift2"/>
       </w:pPr>
-      <w:r>
-        <w:t xml:space="preserve">Class </w:t>
-      </w:r>
-      <w:proofErr w:type="spellStart"/>
-      <w:r>
-        <w:t>Diagram</w:t>
-      </w:r>
-      <w:proofErr w:type="spellEnd"/>
+      <w:bookmarkStart w:id="43" w:name="_Toc87601703"/>
+      <w:r>
+        <w:lastRenderedPageBreak/>
+        <w:t>Class Diagram</w:t>
+      </w:r>
+      <w:bookmarkEnd w:id="43"/>
+    </w:p>
+    <w:p>
+      <w:r>
+        <w:drawing>
+          <wp:inline distT="0" distB="0" distL="0" distR="0" wp14:anchorId="2EBB6B94" wp14:editId="45120EE0">
+            <wp:extent cx="5939790" cy="4178300"/>
+            <wp:effectExtent l="0" t="0" r="3810" b="0"/>
+            <wp:docPr id="4" name="Grafik 4"/>
+            <wp:cNvGraphicFramePr>
+              <a:graphicFrameLocks xmlns:a="http://schemas.openxmlformats.org/drawingml/2006/main" noChangeAspect="1"/>
+            </wp:cNvGraphicFramePr>
+            <a:graphic xmlns:a="http://schemas.openxmlformats.org/drawingml/2006/main">
+              <a:graphicData uri="http://schemas.openxmlformats.org/drawingml/2006/picture">
+                <pic:pic xmlns:pic="http://schemas.openxmlformats.org/drawingml/2006/picture">
+                  <pic:nvPicPr>
+                    <pic:cNvPr id="1" name=""/>
+                    <pic:cNvPicPr/>
+                  </pic:nvPicPr>
+                  <pic:blipFill>
+                    <a:blip r:embed="rId17"/>
+                    <a:stretch>
+                      <a:fillRect/>
+                    </a:stretch>
+                  </pic:blipFill>
+                  <pic:spPr>
+                    <a:xfrm>
+                      <a:off x="0" y="0"/>
+                      <a:ext cx="5939790" cy="4178300"/>
+                    </a:xfrm>
+                    <a:prstGeom prst="rect">
+                      <a:avLst/>
+                    </a:prstGeom>
+                  </pic:spPr>
+                </pic:pic>
+              </a:graphicData>
+            </a:graphic>
+          </wp:inline>
+        </w:drawing>
+      </w:r>
     </w:p>
     <w:p>
       <w:pPr>
@@ -2849,11 +3109,11 @@
       <w:pPr>
         <w:pStyle w:val="berschrift1"/>
       </w:pPr>
-      <w:bookmarkStart w:id="41" w:name="_Toc87601022"/>
+      <w:bookmarkStart w:id="44" w:name="_Toc87601704"/>
       <w:r>
         <w:t>Tag 2 – 10-11.2021</w:t>
       </w:r>
-      <w:bookmarkEnd w:id="41"/>
+      <w:bookmarkEnd w:id="44"/>
     </w:p>
     <w:p>
       <w:pPr>
@@ -2869,23 +3129,25 @@
       <w:pPr>
         <w:pStyle w:val="berschrift1"/>
       </w:pPr>
-      <w:bookmarkStart w:id="42" w:name="_Toc87601023"/>
+      <w:bookmarkStart w:id="45" w:name="_Toc87601705"/>
       <w:r>
         <w:t>Tag 3 – 11.11.2021</w:t>
       </w:r>
-      <w:bookmarkEnd w:id="42"/>
+      <w:bookmarkEnd w:id="45"/>
     </w:p>
     <w:p/>
     <w:p>
       <w:pPr>
         <w:pStyle w:val="berschrift1"/>
       </w:pPr>
+      <w:bookmarkStart w:id="46" w:name="_Toc87601706"/>
       <w:r>
         <w:t>Tag 4 – 12.11.2021</w:t>
       </w:r>
+      <w:bookmarkEnd w:id="46"/>
     </w:p>
     <w:sectPr>
-      <w:footerReference w:type="default" r:id="rId16"/>
+      <w:footerReference w:type="default" r:id="rId18"/>
       <w:pgSz w:w="11906" w:h="16838" w:code="9"/>
       <w:pgMar w:top="2268" w:right="1134" w:bottom="1134" w:left="1418" w:header="397" w:footer="397" w:gutter="0"/>
       <w:cols w:space="708"/>
@@ -3057,7 +3319,6 @@
       </w:rPr>
       <w:tab/>
     </w:r>
-    <w:proofErr w:type="spellStart"/>
     <w:r>
       <w:rPr>
         <w:color w:val="808080"/>
@@ -3065,17 +3326,7 @@
         <w:szCs w:val="18"/>
         <w:lang w:val="en-US"/>
       </w:rPr>
-      <w:t>Seite</w:t>
-    </w:r>
-    <w:proofErr w:type="spellEnd"/>
-    <w:r>
-      <w:rPr>
-        <w:color w:val="808080"/>
-        <w:sz w:val="18"/>
-        <w:szCs w:val="18"/>
-        <w:lang w:val="en-US"/>
-      </w:rPr>
-      <w:t xml:space="preserve"> </w:t>
+      <w:t xml:space="preserve">Seite </w:t>
     </w:r>
     <w:r>
       <w:rPr>
@@ -3337,7 +3588,6 @@
       </w:rPr>
       <w:tab/>
     </w:r>
-    <w:proofErr w:type="spellStart"/>
     <w:r>
       <w:rPr>
         <w:color w:val="808080"/>
@@ -3345,17 +3595,7 @@
         <w:szCs w:val="18"/>
         <w:lang w:val="en-US"/>
       </w:rPr>
-      <w:t>Seite</w:t>
-    </w:r>
-    <w:proofErr w:type="spellEnd"/>
-    <w:r>
-      <w:rPr>
-        <w:color w:val="808080"/>
-        <w:sz w:val="18"/>
-        <w:szCs w:val="18"/>
-        <w:lang w:val="en-US"/>
-      </w:rPr>
-      <w:t xml:space="preserve"> </w:t>
+      <w:t xml:space="preserve">Seite </w:t>
     </w:r>
     <w:r>
       <w:rPr>
@@ -3613,7 +3853,6 @@
       </w:rPr>
       <w:tab/>
     </w:r>
-    <w:proofErr w:type="spellStart"/>
     <w:r>
       <w:rPr>
         <w:color w:val="808080"/>
@@ -3621,17 +3860,7 @@
         <w:szCs w:val="18"/>
         <w:lang w:val="en-US"/>
       </w:rPr>
-      <w:t>Seite</w:t>
-    </w:r>
-    <w:proofErr w:type="spellEnd"/>
-    <w:r>
-      <w:rPr>
-        <w:color w:val="808080"/>
-        <w:sz w:val="18"/>
-        <w:szCs w:val="18"/>
-        <w:lang w:val="en-US"/>
-      </w:rPr>
-      <w:t xml:space="preserve"> </w:t>
+      <w:t xml:space="preserve">Seite </w:t>
     </w:r>
     <w:r>
       <w:rPr>
@@ -3944,7 +4173,6 @@
             <w:szCs w:val="20"/>
           </w:rPr>
         </w:pPr>
-        <w:proofErr w:type="spellStart"/>
         <w:r>
           <w:rPr>
             <w:rFonts w:cs="Arial"/>
@@ -3954,7 +4182,6 @@
           </w:rPr>
           <w:t>Documentation</w:t>
         </w:r>
-        <w:proofErr w:type="spellEnd"/>
       </w:p>
     </w:sdtContent>
   </w:sdt>
@@ -4129,7 +4356,6 @@
             <w:szCs w:val="20"/>
           </w:rPr>
         </w:pPr>
-        <w:proofErr w:type="spellStart"/>
         <w:r>
           <w:rPr>
             <w:rFonts w:cs="Arial"/>
@@ -4139,7 +4365,6 @@
           </w:rPr>
           <w:t>Documentation</w:t>
         </w:r>
-        <w:proofErr w:type="spellEnd"/>
       </w:p>
     </w:sdtContent>
   </w:sdt>
@@ -6291,6 +6516,7 @@
     <w:rsid w:val="002245F9"/>
     <w:rsid w:val="00A842A6"/>
     <w:rsid w:val="00E4154B"/>
+    <w:rsid w:val="00E72926"/>
   </w:rsids>
   <m:mathPr>
     <m:mathFont m:val="Cambria Math"/>
@@ -7065,10 +7291,6 @@
 </file>
 
 <file path=customXml/item2.xml><?xml version="1.0" encoding="utf-8"?>
-<b:Sources xmlns:b="http://schemas.openxmlformats.org/officeDocument/2006/bibliography" xmlns="http://schemas.openxmlformats.org/officeDocument/2006/bibliography" SelectedStyle="\APA.XSL" StyleName="APA"/>
-</file>
-
-<file path=customXml/item3.xml><?xml version="1.0" encoding="utf-8"?>
 <ct:contentTypeSchema xmlns:ct="http://schemas.microsoft.com/office/2006/metadata/contentType" xmlns:ma="http://schemas.microsoft.com/office/2006/metadata/properties/metaAttributes" ct:_="" ma:_="" ma:contentTypeName="Document" ma:contentTypeID="0x010100D988C7EBCEAD2341A1A7CB6E299E0385" ma:contentTypeVersion="2" ma:contentTypeDescription="Create a new document." ma:contentTypeScope="" ma:versionID="3764b1bdee93e99f4beed05935d96b53">
   <xsd:schema xmlns:xsd="http://www.w3.org/2001/XMLSchema" xmlns:xs="http://www.w3.org/2001/XMLSchema" xmlns:p="http://schemas.microsoft.com/office/2006/metadata/properties" xmlns:ns2="d23d7f48-15cd-4d12-b1b4-f1fb62b981ad" targetNamespace="http://schemas.microsoft.com/office/2006/metadata/properties" ma:root="true" ma:fieldsID="0280c1c0593e70b3d111cdd28e58e5c5" ns2:_="">
     <xsd:import namespace="d23d7f48-15cd-4d12-b1b4-f1fb62b981ad"/>
@@ -7200,19 +7422,23 @@
 </ct:contentTypeSchema>
 </file>
 
+<file path=customXml/item3.xml><?xml version="1.0" encoding="utf-8"?>
+<b:Sources xmlns:b="http://schemas.openxmlformats.org/officeDocument/2006/bibliography" xmlns="http://schemas.openxmlformats.org/officeDocument/2006/bibliography" SelectedStyle="\APA.XSL" StyleName="APA"/>
+</file>
+
 <file path=customXml/item4.xml><?xml version="1.0" encoding="utf-8"?>
+<p:properties xmlns:p="http://schemas.microsoft.com/office/2006/metadata/properties" xmlns:xsi="http://www.w3.org/2001/XMLSchema-instance" xmlns:pc="http://schemas.microsoft.com/office/infopath/2007/PartnerControls">
+  <documentManagement/>
+</p:properties>
+</file>
+
+<file path=customXml/item5.xml><?xml version="1.0" encoding="utf-8"?>
 <?mso-contentType ?>
 <FormTemplates xmlns="http://schemas.microsoft.com/sharepoint/v3/contenttype/forms">
   <Display>DocumentLibraryForm</Display>
   <Edit>DocumentLibraryForm</Edit>
   <New>DocumentLibraryForm</New>
 </FormTemplates>
-</file>
-
-<file path=customXml/item5.xml><?xml version="1.0" encoding="utf-8"?>
-<p:properties xmlns:p="http://schemas.microsoft.com/office/2006/metadata/properties" xmlns:xsi="http://www.w3.org/2001/XMLSchema-instance" xmlns:pc="http://schemas.microsoft.com/office/infopath/2007/PartnerControls">
-  <documentManagement/>
-</p:properties>
 </file>
 
 <file path=customXml/itemProps1.xml><?xml version="1.0" encoding="utf-8"?>
@@ -7224,14 +7450,6 @@
 </file>
 
 <file path=customXml/itemProps2.xml><?xml version="1.0" encoding="utf-8"?>
-<ds:datastoreItem xmlns:ds="http://schemas.openxmlformats.org/officeDocument/2006/customXml" ds:itemID="{D941590B-4536-455B-B8FE-9D81ADFF724E}">
-  <ds:schemaRefs>
-    <ds:schemaRef ds:uri="http://schemas.openxmlformats.org/officeDocument/2006/bibliography"/>
-  </ds:schemaRefs>
-</ds:datastoreItem>
-</file>
-
-<file path=customXml/itemProps3.xml><?xml version="1.0" encoding="utf-8"?>
 <ds:datastoreItem xmlns:ds="http://schemas.openxmlformats.org/officeDocument/2006/customXml" ds:itemID="{66FD9C53-0899-41B7-B66E-337F10491414}">
   <ds:schemaRefs>
     <ds:schemaRef ds:uri="http://schemas.microsoft.com/office/2006/metadata/contentType"/>
@@ -7249,19 +7467,27 @@
 </ds:datastoreItem>
 </file>
 
-<file path=customXml/itemProps4.xml><?xml version="1.0" encoding="utf-8"?>
-<ds:datastoreItem xmlns:ds="http://schemas.openxmlformats.org/officeDocument/2006/customXml" ds:itemID="{D723B1F9-6ABB-4111-ABC8-26DE2548B9EB}">
+<file path=customXml/itemProps3.xml><?xml version="1.0" encoding="utf-8"?>
+<ds:datastoreItem xmlns:ds="http://schemas.openxmlformats.org/officeDocument/2006/customXml" ds:itemID="{D941590B-4536-455B-B8FE-9D81ADFF724E}">
   <ds:schemaRefs>
-    <ds:schemaRef ds:uri="http://schemas.microsoft.com/sharepoint/v3/contenttype/forms"/>
+    <ds:schemaRef ds:uri="http://schemas.openxmlformats.org/officeDocument/2006/bibliography"/>
   </ds:schemaRefs>
 </ds:datastoreItem>
 </file>
 
-<file path=customXml/itemProps5.xml><?xml version="1.0" encoding="utf-8"?>
+<file path=customXml/itemProps4.xml><?xml version="1.0" encoding="utf-8"?>
 <ds:datastoreItem xmlns:ds="http://schemas.openxmlformats.org/officeDocument/2006/customXml" ds:itemID="{77513831-04BD-4C31-8D79-83804381B639}">
   <ds:schemaRefs>
     <ds:schemaRef ds:uri="http://schemas.microsoft.com/office/2006/metadata/properties"/>
     <ds:schemaRef ds:uri="http://schemas.microsoft.com/office/infopath/2007/PartnerControls"/>
   </ds:schemaRefs>
 </ds:datastoreItem>
+</file>
+
+<file path=customXml/itemProps5.xml><?xml version="1.0" encoding="utf-8"?>
+<ds:datastoreItem xmlns:ds="http://schemas.openxmlformats.org/officeDocument/2006/customXml" ds:itemID="{D723B1F9-6ABB-4111-ABC8-26DE2548B9EB}">
+  <ds:schemaRefs>
+    <ds:schemaRef ds:uri="http://schemas.microsoft.com/sharepoint/v3/contenttype/forms"/>
+  </ds:schemaRefs>
+</ds:datastoreItem>
 </file>
</xml_diff>

<commit_message>
added new class diagramm
</commit_message>
<xml_diff>
--- a/Documentation/Documentation-uek-223.docx
+++ b/Documentation/Documentation-uek-223.docx
@@ -4345,7 +4345,15 @@
       </w:r>
       <w:proofErr w:type="spellEnd"/>
       <w:r>
-        <w:t xml:space="preserve">/in des Posts oder Admin sein. </w:t>
+        <w:t>/</w:t>
+      </w:r>
+      <w:proofErr w:type="gramStart"/>
+      <w:r>
+        <w:t>in des Posts</w:t>
+      </w:r>
+      <w:proofErr w:type="gramEnd"/>
+      <w:r>
+        <w:t xml:space="preserve"> oder Admin sein. </w:t>
       </w:r>
     </w:p>
     <w:p>
@@ -4438,7 +4446,15 @@
       </w:r>
       <w:proofErr w:type="spellEnd"/>
       <w:r>
-        <w:t>/in des Posts oder Admin sein.</w:t>
+        <w:t>/</w:t>
+      </w:r>
+      <w:proofErr w:type="gramStart"/>
+      <w:r>
+        <w:t>in des Posts</w:t>
+      </w:r>
+      <w:proofErr w:type="gramEnd"/>
+      <w:r>
+        <w:t xml:space="preserve"> oder Admin sein.</w:t>
       </w:r>
     </w:p>
     <w:p/>
@@ -5647,6 +5663,7 @@
               <w:t>"</w:t>
             </w:r>
             <w:proofErr w:type="spellStart"/>
+            <w:proofErr w:type="gramStart"/>
             <w:r>
               <w:rPr>
                 <w:rFonts w:ascii="Courier New" w:eastAsia="Times New Roman" w:hAnsi="Courier New" w:cs="Courier New"/>
@@ -5655,7 +5672,18 @@
                 <w:szCs w:val="18"/>
                 <w:lang w:val="en-US"/>
               </w:rPr>
-              <w:t>user_id</w:t>
+              <w:t>user</w:t>
+            </w:r>
+            <w:proofErr w:type="gramEnd"/>
+            <w:r>
+              <w:rPr>
+                <w:rFonts w:ascii="Courier New" w:eastAsia="Times New Roman" w:hAnsi="Courier New" w:cs="Courier New"/>
+                <w:color w:val="A31515"/>
+                <w:sz w:val="18"/>
+                <w:szCs w:val="18"/>
+                <w:lang w:val="en-US"/>
+              </w:rPr>
+              <w:t>_id</w:t>
             </w:r>
             <w:proofErr w:type="spellEnd"/>
             <w:r>
@@ -7071,6 +7099,7 @@
               <w:t>"</w:t>
             </w:r>
             <w:proofErr w:type="spellStart"/>
+            <w:proofErr w:type="gramStart"/>
             <w:r>
               <w:rPr>
                 <w:rFonts w:ascii="Courier New" w:eastAsia="Times New Roman" w:hAnsi="Courier New" w:cs="Courier New"/>
@@ -7079,7 +7108,18 @@
                 <w:szCs w:val="18"/>
                 <w:lang w:val="en-US"/>
               </w:rPr>
-              <w:t>user_id</w:t>
+              <w:t>user</w:t>
+            </w:r>
+            <w:proofErr w:type="gramEnd"/>
+            <w:r>
+              <w:rPr>
+                <w:rFonts w:ascii="Courier New" w:eastAsia="Times New Roman" w:hAnsi="Courier New" w:cs="Courier New"/>
+                <w:color w:val="A31515"/>
+                <w:sz w:val="18"/>
+                <w:szCs w:val="18"/>
+                <w:lang w:val="en-US"/>
+              </w:rPr>
+              <w:t>_id</w:t>
             </w:r>
             <w:proofErr w:type="spellEnd"/>
             <w:r>
@@ -10474,7 +10514,7 @@
     </w:p>
     <w:tbl>
       <w:tblPr>
-        <w:tblW w:w="0" w:type="dxa"/>
+        <w:tblW w:w="9413" w:type="dxa"/>
         <w:tblInd w:w="-75" w:type="dxa"/>
         <w:tblBorders>
           <w:top w:val="outset" w:sz="6" w:space="0" w:color="auto"/>
@@ -10495,7 +10535,7 @@
       <w:tr>
         <w:tc>
           <w:tcPr>
-            <w:tcW w:w="2340" w:type="dxa"/>
+            <w:tcW w:w="2315" w:type="dxa"/>
             <w:tcBorders>
               <w:top w:val="single" w:sz="6" w:space="0" w:color="auto"/>
               <w:left w:val="single" w:sz="6" w:space="0" w:color="auto"/>
@@ -10534,7 +10574,7 @@
         </w:tc>
         <w:tc>
           <w:tcPr>
-            <w:tcW w:w="7740" w:type="dxa"/>
+            <w:tcW w:w="7098" w:type="dxa"/>
             <w:tcBorders>
               <w:top w:val="single" w:sz="6" w:space="0" w:color="auto"/>
               <w:left w:val="nil"/>
@@ -10566,7 +10606,7 @@
       <w:tr>
         <w:tc>
           <w:tcPr>
-            <w:tcW w:w="2340" w:type="dxa"/>
+            <w:tcW w:w="2315" w:type="dxa"/>
             <w:tcBorders>
               <w:top w:val="nil"/>
               <w:left w:val="single" w:sz="6" w:space="0" w:color="auto"/>
@@ -10604,7 +10644,7 @@
         </w:tc>
         <w:tc>
           <w:tcPr>
-            <w:tcW w:w="7740" w:type="dxa"/>
+            <w:tcW w:w="7098" w:type="dxa"/>
             <w:tcBorders>
               <w:top w:val="nil"/>
               <w:left w:val="nil"/>
@@ -10638,7 +10678,7 @@
       <w:tr>
         <w:tc>
           <w:tcPr>
-            <w:tcW w:w="2340" w:type="dxa"/>
+            <w:tcW w:w="2315" w:type="dxa"/>
             <w:tcBorders>
               <w:top w:val="nil"/>
               <w:left w:val="single" w:sz="6" w:space="0" w:color="auto"/>
@@ -10686,7 +10726,7 @@
         </w:tc>
         <w:tc>
           <w:tcPr>
-            <w:tcW w:w="7740" w:type="dxa"/>
+            <w:tcW w:w="7098" w:type="dxa"/>
             <w:tcBorders>
               <w:top w:val="nil"/>
               <w:left w:val="nil"/>
@@ -10762,7 +10802,7 @@
       <w:tr>
         <w:tc>
           <w:tcPr>
-            <w:tcW w:w="2340" w:type="dxa"/>
+            <w:tcW w:w="2315" w:type="dxa"/>
             <w:tcBorders>
               <w:top w:val="nil"/>
               <w:left w:val="single" w:sz="6" w:space="0" w:color="auto"/>
@@ -10800,7 +10840,7 @@
         </w:tc>
         <w:tc>
           <w:tcPr>
-            <w:tcW w:w="7740" w:type="dxa"/>
+            <w:tcW w:w="7098" w:type="dxa"/>
             <w:tcBorders>
               <w:top w:val="nil"/>
               <w:left w:val="nil"/>
@@ -10832,7 +10872,7 @@
       <w:tr>
         <w:tc>
           <w:tcPr>
-            <w:tcW w:w="2340" w:type="dxa"/>
+            <w:tcW w:w="2315" w:type="dxa"/>
             <w:tcBorders>
               <w:top w:val="nil"/>
               <w:left w:val="single" w:sz="6" w:space="0" w:color="auto"/>
@@ -10870,7 +10910,7 @@
         </w:tc>
         <w:tc>
           <w:tcPr>
-            <w:tcW w:w="7740" w:type="dxa"/>
+            <w:tcW w:w="7098" w:type="dxa"/>
             <w:tcBorders>
               <w:top w:val="nil"/>
               <w:left w:val="nil"/>
@@ -10908,7 +10948,7 @@
       <w:tr>
         <w:tc>
           <w:tcPr>
-            <w:tcW w:w="2340" w:type="dxa"/>
+            <w:tcW w:w="2315" w:type="dxa"/>
             <w:tcBorders>
               <w:top w:val="nil"/>
               <w:left w:val="single" w:sz="6" w:space="0" w:color="auto"/>
@@ -10964,7 +11004,7 @@
         </w:tc>
         <w:tc>
           <w:tcPr>
-            <w:tcW w:w="7740" w:type="dxa"/>
+            <w:tcW w:w="7098" w:type="dxa"/>
             <w:tcBorders>
               <w:top w:val="nil"/>
               <w:left w:val="nil"/>
@@ -10999,7 +11039,7 @@
         </w:trPr>
         <w:tc>
           <w:tcPr>
-            <w:tcW w:w="10080" w:type="dxa"/>
+            <w:tcW w:w="9413" w:type="dxa"/>
             <w:gridSpan w:val="2"/>
             <w:tcBorders>
               <w:top w:val="nil"/>
@@ -11421,6 +11461,7 @@
               <w:t>"</w:t>
             </w:r>
             <w:proofErr w:type="spellStart"/>
+            <w:proofErr w:type="gramStart"/>
             <w:r>
               <w:rPr>
                 <w:rFonts w:ascii="Courier New" w:eastAsia="Times New Roman" w:hAnsi="Courier New" w:cs="Courier New"/>
@@ -11429,7 +11470,18 @@
                 <w:szCs w:val="18"/>
                 <w:lang w:val="en-US"/>
               </w:rPr>
-              <w:t>user_id</w:t>
+              <w:t>user</w:t>
+            </w:r>
+            <w:proofErr w:type="gramEnd"/>
+            <w:r>
+              <w:rPr>
+                <w:rFonts w:ascii="Courier New" w:eastAsia="Times New Roman" w:hAnsi="Courier New" w:cs="Courier New"/>
+                <w:color w:val="A31515"/>
+                <w:sz w:val="18"/>
+                <w:szCs w:val="18"/>
+                <w:lang w:val="en-US"/>
+              </w:rPr>
+              <w:t>_id</w:t>
             </w:r>
             <w:proofErr w:type="spellEnd"/>
             <w:r>
@@ -11703,7 +11755,7 @@
       <w:tr>
         <w:tc>
           <w:tcPr>
-            <w:tcW w:w="2340" w:type="dxa"/>
+            <w:tcW w:w="2315" w:type="dxa"/>
             <w:tcBorders>
               <w:top w:val="nil"/>
               <w:left w:val="single" w:sz="6" w:space="0" w:color="auto"/>
@@ -11741,7 +11793,7 @@
         </w:tc>
         <w:tc>
           <w:tcPr>
-            <w:tcW w:w="7740" w:type="dxa"/>
+            <w:tcW w:w="7098" w:type="dxa"/>
             <w:tcBorders>
               <w:top w:val="nil"/>
               <w:left w:val="nil"/>
@@ -11810,12 +11862,12 @@
         </w:trPr>
         <w:tc>
           <w:tcPr>
-            <w:tcW w:w="10080" w:type="dxa"/>
+            <w:tcW w:w="9413" w:type="dxa"/>
             <w:gridSpan w:val="2"/>
             <w:tcBorders>
               <w:top w:val="nil"/>
               <w:left w:val="single" w:sz="6" w:space="0" w:color="auto"/>
-              <w:bottom w:val="single" w:sz="6" w:space="0" w:color="auto"/>
+              <w:bottom w:val="nil"/>
               <w:right w:val="single" w:sz="6" w:space="0" w:color="auto"/>
             </w:tcBorders>
             <w:shd w:val="clear" w:color="auto" w:fill="auto"/>
@@ -11905,7 +11957,125 @@
           </w:p>
         </w:tc>
       </w:tr>
+      <w:tr>
+        <w:trPr>
+          <w:trHeight w:val="720"/>
+        </w:trPr>
+        <w:tc>
+          <w:tcPr>
+            <w:tcW w:w="9413" w:type="dxa"/>
+            <w:gridSpan w:val="2"/>
+            <w:tcBorders>
+              <w:top w:val="nil"/>
+              <w:left w:val="single" w:sz="6" w:space="0" w:color="auto"/>
+              <w:bottom w:val="single" w:sz="6" w:space="0" w:color="auto"/>
+              <w:right w:val="single" w:sz="6" w:space="0" w:color="auto"/>
+            </w:tcBorders>
+            <w:shd w:val="clear" w:color="auto" w:fill="auto"/>
+          </w:tcPr>
+          <w:p>
+            <w:pPr>
+              <w:spacing w:after="0"/>
+              <w:textAlignment w:val="baseline"/>
+              <w:rPr>
+                <w:rFonts w:eastAsia="Times New Roman" w:cs="Arial"/>
+                <w:b/>
+                <w:bCs/>
+                <w:i/>
+                <w:iCs/>
+                <w:color w:val="0070C0"/>
+              </w:rPr>
+            </w:pPr>
+          </w:p>
+        </w:tc>
+      </w:tr>
     </w:tbl>
+    <w:p>
+      <w:pPr>
+        <w:pStyle w:val="berschrift1"/>
+        <w:numPr>
+          <w:ilvl w:val="0"/>
+          <w:numId w:val="0"/>
+        </w:numPr>
+        <w:ind w:left="709"/>
+        <w:rPr>
+          <w:lang w:val="de-DE"/>
+        </w:rPr>
+      </w:pPr>
+      <w:bookmarkStart w:id="47" w:name="_Toc88040802"/>
+      <w:bookmarkStart w:id="48" w:name="_Toc88057124"/>
+    </w:p>
+    <w:p>
+      <w:pPr>
+        <w:pStyle w:val="berschrift1"/>
+        <w:numPr>
+          <w:ilvl w:val="0"/>
+          <w:numId w:val="0"/>
+        </w:numPr>
+        <w:ind w:left="709"/>
+        <w:rPr>
+          <w:lang w:val="de-DE"/>
+        </w:rPr>
+      </w:pPr>
+    </w:p>
+    <w:p>
+      <w:pPr>
+        <w:rPr>
+          <w:lang w:val="de-DE"/>
+        </w:rPr>
+      </w:pPr>
+    </w:p>
+    <w:p>
+      <w:pPr>
+        <w:rPr>
+          <w:lang w:val="de-DE"/>
+        </w:rPr>
+      </w:pPr>
+    </w:p>
+    <w:p>
+      <w:pPr>
+        <w:rPr>
+          <w:lang w:val="de-DE"/>
+        </w:rPr>
+      </w:pPr>
+    </w:p>
+    <w:p>
+      <w:pPr>
+        <w:rPr>
+          <w:lang w:val="de-DE"/>
+        </w:rPr>
+      </w:pPr>
+    </w:p>
+    <w:p>
+      <w:pPr>
+        <w:rPr>
+          <w:lang w:val="de-DE"/>
+        </w:rPr>
+      </w:pPr>
+    </w:p>
+    <w:p>
+      <w:pPr>
+        <w:rPr>
+          <w:lang w:val="de-DE"/>
+        </w:rPr>
+      </w:pPr>
+    </w:p>
+    <w:p>
+      <w:pPr>
+        <w:pStyle w:val="berschrift1"/>
+        <w:rPr>
+          <w:lang w:val="de-DE"/>
+        </w:rPr>
+      </w:pPr>
+      <w:r>
+        <w:rPr>
+          <w:lang w:val="de-DE"/>
+        </w:rPr>
+        <w:t>Diagramme</w:t>
+      </w:r>
+      <w:bookmarkEnd w:id="47"/>
+      <w:bookmarkEnd w:id="48"/>
+    </w:p>
     <w:p>
       <w:pPr>
         <w:rPr>
@@ -11929,24 +12099,6 @@
     </w:p>
     <w:p>
       <w:pPr>
-        <w:pStyle w:val="berschrift1"/>
-        <w:rPr>
-          <w:lang w:val="de-DE"/>
-        </w:rPr>
-      </w:pPr>
-      <w:bookmarkStart w:id="47" w:name="_Toc88040802"/>
-      <w:bookmarkStart w:id="48" w:name="_Toc88057124"/>
-      <w:r>
-        <w:rPr>
-          <w:lang w:val="de-DE"/>
-        </w:rPr>
-        <w:t>Diagramme</w:t>
-      </w:r>
-      <w:bookmarkEnd w:id="47"/>
-      <w:bookmarkEnd w:id="48"/>
-    </w:p>
-    <w:p>
-      <w:pPr>
         <w:pStyle w:val="berschrift2"/>
         <w:rPr>
           <w:lang w:val="de-DE"/>
@@ -11971,14 +12123,13 @@
       </w:pPr>
       <w:r>
         <w:rPr>
-          <w:noProof/>
           <w:lang w:val="en-US"/>
         </w:rPr>
         <w:drawing>
-          <wp:inline distT="0" distB="0" distL="0" distR="0" wp14:anchorId="4B5B4B63" wp14:editId="2F3F022F">
-            <wp:extent cx="6379535" cy="4573569"/>
-            <wp:effectExtent l="0" t="0" r="2540" b="0"/>
-            <wp:docPr id="7" name="Grafik 7"/>
+          <wp:inline distT="0" distB="0" distL="0" distR="0" wp14:anchorId="22041215" wp14:editId="29922AF6">
+            <wp:extent cx="6819900" cy="4842367"/>
+            <wp:effectExtent l="0" t="0" r="0" b="0"/>
+            <wp:docPr id="9" name="Grafik 9" descr="Ein Bild, das Text, drinnen, computer, Screenshot enthält.&#10;&#10;Automatisch generierte Beschreibung"/>
             <wp:cNvGraphicFramePr>
               <a:graphicFrameLocks xmlns:a="http://schemas.openxmlformats.org/drawingml/2006/main" noChangeAspect="1"/>
             </wp:cNvGraphicFramePr>
@@ -11986,7 +12137,7 @@
               <a:graphicData uri="http://schemas.openxmlformats.org/drawingml/2006/picture">
                 <pic:pic xmlns:pic="http://schemas.openxmlformats.org/drawingml/2006/picture">
                   <pic:nvPicPr>
-                    <pic:cNvPr id="1" name=""/>
+                    <pic:cNvPr id="9" name="Grafik 9" descr="Ein Bild, das Text, drinnen, computer, Screenshot enthält.&#10;&#10;Automatisch generierte Beschreibung"/>
                     <pic:cNvPicPr/>
                   </pic:nvPicPr>
                   <pic:blipFill>
@@ -11998,7 +12149,7 @@
                   <pic:spPr>
                     <a:xfrm>
                       <a:off x="0" y="0"/>
-                      <a:ext cx="6400582" cy="4588658"/>
+                      <a:ext cx="6839346" cy="4856174"/>
                     </a:xfrm>
                     <a:prstGeom prst="rect">
                       <a:avLst/>
@@ -18600,7 +18751,12 @@
 </file>
 
 <file path=customXml/item3.xml><?xml version="1.0" encoding="utf-8"?>
-<b:Sources xmlns:b="http://schemas.openxmlformats.org/officeDocument/2006/bibliography" xmlns="http://schemas.openxmlformats.org/officeDocument/2006/bibliography" SelectedStyle="\APA.XSL" StyleName="APA"/>
+<?mso-contentType ?>
+<FormTemplates xmlns="http://schemas.microsoft.com/sharepoint/v3/contenttype/forms">
+  <Display>DocumentLibraryForm</Display>
+  <Edit>DocumentLibraryForm</Edit>
+  <New>DocumentLibraryForm</New>
+</FormTemplates>
 </file>
 
 <file path=customXml/item4.xml><?xml version="1.0" encoding="utf-8"?>
@@ -18736,12 +18892,7 @@
 </file>
 
 <file path=customXml/item5.xml><?xml version="1.0" encoding="utf-8"?>
-<?mso-contentType ?>
-<FormTemplates xmlns="http://schemas.microsoft.com/sharepoint/v3/contenttype/forms">
-  <Display>DocumentLibraryForm</Display>
-  <Edit>DocumentLibraryForm</Edit>
-  <New>DocumentLibraryForm</New>
-</FormTemplates>
+<b:Sources xmlns:b="http://schemas.openxmlformats.org/officeDocument/2006/bibliography" xmlns="http://schemas.openxmlformats.org/officeDocument/2006/bibliography" SelectedStyle="\APA.XSL" StyleName="APA"/>
 </file>
 
 <file path=customXml/itemProps1.xml><?xml version="1.0" encoding="utf-8"?>
@@ -18762,9 +18913,9 @@
 </file>
 
 <file path=customXml/itemProps3.xml><?xml version="1.0" encoding="utf-8"?>
-<ds:datastoreItem xmlns:ds="http://schemas.openxmlformats.org/officeDocument/2006/customXml" ds:itemID="{D941590B-4536-455B-B8FE-9D81ADFF724E}">
+<ds:datastoreItem xmlns:ds="http://schemas.openxmlformats.org/officeDocument/2006/customXml" ds:itemID="{D723B1F9-6ABB-4111-ABC8-26DE2548B9EB}">
   <ds:schemaRefs>
-    <ds:schemaRef ds:uri="http://schemas.openxmlformats.org/officeDocument/2006/bibliography"/>
+    <ds:schemaRef ds:uri="http://schemas.microsoft.com/sharepoint/v3/contenttype/forms"/>
   </ds:schemaRefs>
 </ds:datastoreItem>
 </file>
@@ -18788,9 +18939,9 @@
 </file>
 
 <file path=customXml/itemProps5.xml><?xml version="1.0" encoding="utf-8"?>
-<ds:datastoreItem xmlns:ds="http://schemas.openxmlformats.org/officeDocument/2006/customXml" ds:itemID="{D723B1F9-6ABB-4111-ABC8-26DE2548B9EB}">
+<ds:datastoreItem xmlns:ds="http://schemas.openxmlformats.org/officeDocument/2006/customXml" ds:itemID="{D941590B-4536-455B-B8FE-9D81ADFF724E}">
   <ds:schemaRefs>
-    <ds:schemaRef ds:uri="http://schemas.microsoft.com/sharepoint/v3/contenttype/forms"/>
+    <ds:schemaRef ds:uri="http://schemas.openxmlformats.org/officeDocument/2006/bibliography"/>
   </ds:schemaRefs>
 </ds:datastoreItem>
 </file>
</xml_diff>